<commit_message>
Aligning cases by octet in encoding.
</commit_message>
<xml_diff>
--- a/docs/Kaddare-Code-Chart.docx
+++ b/docs/Kaddare-Code-Chart.docx
@@ -172,23 +172,7 @@
                 <w:b/>
                 <w:bCs/>
               </w:rPr>
-              <w:t>E0</w:t>
-            </w:r>
-            <w:r>
-              <w:rPr>
-                <w:rFonts w:eastAsia="Times New Roman" w:cstheme="minorHAnsi"/>
-                <w:b/>
-                <w:bCs/>
-              </w:rPr>
-              <w:t>3</w:t>
-            </w:r>
-            <w:r>
-              <w:rPr>
-                <w:rFonts w:eastAsia="Times New Roman" w:cstheme="minorHAnsi"/>
-                <w:b/>
-                <w:bCs/>
-              </w:rPr>
-              <w:t>x</w:t>
+              <w:t>E03x</w:t>
             </w:r>
           </w:p>
         </w:tc>
@@ -791,18 +775,25 @@
         <w:tc>
           <w:tcPr>
             <w:tcW w:w="1080" w:type="dxa"/>
-            <w:shd w:val="clear" w:color="auto" w:fill="D9D9D9" w:themeFill="background1" w:themeFillShade="D9"/>
-            <w:vAlign w:val="center"/>
-          </w:tcPr>
-          <w:p>
-            <w:pPr>
-              <w:jc w:val="center"/>
-              <w:rPr>
-                <w:rFonts w:ascii="Kaddare" w:eastAsia="Times New Roman" w:hAnsi="Kaddare"/>
-                <w:sz w:val="48"/>
-                <w:szCs w:val="48"/>
-              </w:rPr>
-            </w:pPr>
+            <w:vAlign w:val="center"/>
+          </w:tcPr>
+          <w:p>
+            <w:pPr>
+              <w:jc w:val="center"/>
+              <w:rPr>
+                <w:rFonts w:ascii="Kaddare" w:eastAsia="Times New Roman" w:hAnsi="Kaddare"/>
+                <w:sz w:val="48"/>
+                <w:szCs w:val="48"/>
+              </w:rPr>
+            </w:pPr>
+            <w:r>
+              <w:rPr>
+                <w:rFonts w:ascii="Kaddare" w:eastAsia="Times New Roman" w:hAnsi="Kaddare"/>
+                <w:sz w:val="48"/>
+                <w:szCs w:val="48"/>
+              </w:rPr>
+              <w:t></w:t>
+            </w:r>
           </w:p>
         </w:tc>
       </w:tr>
@@ -908,18 +899,25 @@
         <w:tc>
           <w:tcPr>
             <w:tcW w:w="1080" w:type="dxa"/>
-            <w:shd w:val="clear" w:color="auto" w:fill="D9D9D9" w:themeFill="background1" w:themeFillShade="D9"/>
-            <w:vAlign w:val="center"/>
-          </w:tcPr>
-          <w:p>
-            <w:pPr>
-              <w:jc w:val="center"/>
-              <w:rPr>
-                <w:rFonts w:ascii="Kaddare" w:eastAsia="Times New Roman" w:hAnsi="Kaddare"/>
-                <w:sz w:val="48"/>
-                <w:szCs w:val="48"/>
-              </w:rPr>
-            </w:pPr>
+            <w:vAlign w:val="center"/>
+          </w:tcPr>
+          <w:p>
+            <w:pPr>
+              <w:jc w:val="center"/>
+              <w:rPr>
+                <w:rFonts w:ascii="Kaddare" w:eastAsia="Times New Roman" w:hAnsi="Kaddare"/>
+                <w:sz w:val="48"/>
+                <w:szCs w:val="48"/>
+              </w:rPr>
+            </w:pPr>
+            <w:r>
+              <w:rPr>
+                <w:rFonts w:ascii="Kaddare" w:eastAsia="Times New Roman" w:hAnsi="Kaddare"/>
+                <w:sz w:val="48"/>
+                <w:szCs w:val="48"/>
+              </w:rPr>
+              <w:t></w:t>
+            </w:r>
           </w:p>
         </w:tc>
       </w:tr>
@@ -1025,18 +1023,25 @@
         <w:tc>
           <w:tcPr>
             <w:tcW w:w="1080" w:type="dxa"/>
-            <w:shd w:val="clear" w:color="auto" w:fill="D9D9D9" w:themeFill="background1" w:themeFillShade="D9"/>
-            <w:vAlign w:val="center"/>
-          </w:tcPr>
-          <w:p>
-            <w:pPr>
-              <w:jc w:val="center"/>
-              <w:rPr>
-                <w:rFonts w:ascii="Kaddare" w:eastAsia="Times New Roman" w:hAnsi="Kaddare"/>
-                <w:sz w:val="48"/>
-                <w:szCs w:val="48"/>
-              </w:rPr>
-            </w:pPr>
+            <w:vAlign w:val="center"/>
+          </w:tcPr>
+          <w:p>
+            <w:pPr>
+              <w:jc w:val="center"/>
+              <w:rPr>
+                <w:rFonts w:ascii="Kaddare" w:eastAsia="Times New Roman" w:hAnsi="Kaddare"/>
+                <w:sz w:val="48"/>
+                <w:szCs w:val="48"/>
+              </w:rPr>
+            </w:pPr>
+            <w:r>
+              <w:rPr>
+                <w:rFonts w:ascii="Kaddare" w:eastAsia="Times New Roman" w:hAnsi="Kaddare"/>
+                <w:sz w:val="48"/>
+                <w:szCs w:val="48"/>
+              </w:rPr>
+              <w:t></w:t>
+            </w:r>
           </w:p>
         </w:tc>
       </w:tr>
@@ -1142,18 +1147,25 @@
         <w:tc>
           <w:tcPr>
             <w:tcW w:w="1080" w:type="dxa"/>
-            <w:shd w:val="clear" w:color="auto" w:fill="D9D9D9" w:themeFill="background1" w:themeFillShade="D9"/>
-            <w:vAlign w:val="center"/>
-          </w:tcPr>
-          <w:p>
-            <w:pPr>
-              <w:jc w:val="center"/>
-              <w:rPr>
-                <w:rFonts w:ascii="Kaddare" w:eastAsia="Times New Roman" w:hAnsi="Kaddare"/>
-                <w:sz w:val="48"/>
-                <w:szCs w:val="48"/>
-              </w:rPr>
-            </w:pPr>
+            <w:vAlign w:val="center"/>
+          </w:tcPr>
+          <w:p>
+            <w:pPr>
+              <w:jc w:val="center"/>
+              <w:rPr>
+                <w:rFonts w:ascii="Kaddare" w:eastAsia="Times New Roman" w:hAnsi="Kaddare"/>
+                <w:sz w:val="48"/>
+                <w:szCs w:val="48"/>
+              </w:rPr>
+            </w:pPr>
+            <w:r>
+              <w:rPr>
+                <w:rFonts w:ascii="Kaddare" w:eastAsia="Times New Roman" w:hAnsi="Kaddare"/>
+                <w:sz w:val="48"/>
+                <w:szCs w:val="48"/>
+              </w:rPr>
+              <w:t></w:t>
+            </w:r>
           </w:p>
         </w:tc>
       </w:tr>
@@ -1259,18 +1271,25 @@
         <w:tc>
           <w:tcPr>
             <w:tcW w:w="1080" w:type="dxa"/>
-            <w:shd w:val="clear" w:color="auto" w:fill="D9D9D9" w:themeFill="background1" w:themeFillShade="D9"/>
-            <w:vAlign w:val="center"/>
-          </w:tcPr>
-          <w:p>
-            <w:pPr>
-              <w:jc w:val="center"/>
-              <w:rPr>
-                <w:rFonts w:ascii="Kaddare" w:eastAsia="Times New Roman" w:hAnsi="Kaddare"/>
-                <w:sz w:val="48"/>
-                <w:szCs w:val="48"/>
-              </w:rPr>
-            </w:pPr>
+            <w:vAlign w:val="center"/>
+          </w:tcPr>
+          <w:p>
+            <w:pPr>
+              <w:jc w:val="center"/>
+              <w:rPr>
+                <w:rFonts w:ascii="Kaddare" w:eastAsia="Times New Roman" w:hAnsi="Kaddare"/>
+                <w:sz w:val="48"/>
+                <w:szCs w:val="48"/>
+              </w:rPr>
+            </w:pPr>
+            <w:r>
+              <w:rPr>
+                <w:rFonts w:ascii="Kaddare" w:eastAsia="Times New Roman" w:hAnsi="Kaddare"/>
+                <w:sz w:val="48"/>
+                <w:szCs w:val="48"/>
+              </w:rPr>
+              <w:t></w:t>
+            </w:r>
           </w:p>
         </w:tc>
       </w:tr>
@@ -1376,18 +1395,25 @@
         <w:tc>
           <w:tcPr>
             <w:tcW w:w="1080" w:type="dxa"/>
-            <w:shd w:val="clear" w:color="auto" w:fill="D9D9D9" w:themeFill="background1" w:themeFillShade="D9"/>
-            <w:vAlign w:val="center"/>
-          </w:tcPr>
-          <w:p>
-            <w:pPr>
-              <w:jc w:val="center"/>
-              <w:rPr>
-                <w:rFonts w:ascii="Kaddare" w:eastAsia="Times New Roman" w:hAnsi="Kaddare"/>
-                <w:sz w:val="48"/>
-                <w:szCs w:val="48"/>
-              </w:rPr>
-            </w:pPr>
+            <w:vAlign w:val="center"/>
+          </w:tcPr>
+          <w:p>
+            <w:pPr>
+              <w:jc w:val="center"/>
+              <w:rPr>
+                <w:rFonts w:ascii="Kaddare" w:eastAsia="Times New Roman" w:hAnsi="Kaddare"/>
+                <w:sz w:val="48"/>
+                <w:szCs w:val="48"/>
+              </w:rPr>
+            </w:pPr>
+            <w:r>
+              <w:rPr>
+                <w:rFonts w:ascii="Kaddare" w:eastAsia="Times New Roman" w:hAnsi="Kaddare"/>
+                <w:sz w:val="48"/>
+                <w:szCs w:val="48"/>
+              </w:rPr>
+              <w:t></w:t>
+            </w:r>
           </w:p>
         </w:tc>
       </w:tr>
@@ -1445,25 +1471,18 @@
         <w:tc>
           <w:tcPr>
             <w:tcW w:w="1080" w:type="dxa"/>
-            <w:vAlign w:val="center"/>
-          </w:tcPr>
-          <w:p>
-            <w:pPr>
-              <w:jc w:val="center"/>
-              <w:rPr>
-                <w:rFonts w:ascii="Kaddare" w:eastAsia="Times New Roman" w:hAnsi="Kaddare"/>
-                <w:sz w:val="48"/>
-                <w:szCs w:val="48"/>
-              </w:rPr>
-            </w:pPr>
-            <w:r>
-              <w:rPr>
-                <w:rFonts w:ascii="Kaddare" w:eastAsia="Times New Roman" w:hAnsi="Kaddare"/>
-                <w:sz w:val="48"/>
-                <w:szCs w:val="48"/>
-              </w:rPr>
-              <w:t></w:t>
-            </w:r>
+            <w:shd w:val="clear" w:color="auto" w:fill="D9D9D9" w:themeFill="background1" w:themeFillShade="D9"/>
+            <w:vAlign w:val="center"/>
+          </w:tcPr>
+          <w:p>
+            <w:pPr>
+              <w:jc w:val="center"/>
+              <w:rPr>
+                <w:rFonts w:ascii="Kaddare" w:eastAsia="Times New Roman" w:hAnsi="Kaddare"/>
+                <w:sz w:val="48"/>
+                <w:szCs w:val="48"/>
+              </w:rPr>
+            </w:pPr>
           </w:p>
         </w:tc>
         <w:tc>
@@ -1562,25 +1581,18 @@
         <w:tc>
           <w:tcPr>
             <w:tcW w:w="1080" w:type="dxa"/>
-            <w:vAlign w:val="center"/>
-          </w:tcPr>
-          <w:p>
-            <w:pPr>
-              <w:jc w:val="center"/>
-              <w:rPr>
-                <w:rFonts w:ascii="Kaddare" w:eastAsia="Times New Roman" w:hAnsi="Kaddare"/>
-                <w:sz w:val="48"/>
-                <w:szCs w:val="48"/>
-              </w:rPr>
-            </w:pPr>
-            <w:r>
-              <w:rPr>
-                <w:rFonts w:ascii="Kaddare" w:eastAsia="Times New Roman" w:hAnsi="Kaddare"/>
-                <w:sz w:val="48"/>
-                <w:szCs w:val="48"/>
-              </w:rPr>
-              <w:t></w:t>
-            </w:r>
+            <w:shd w:val="clear" w:color="auto" w:fill="D9D9D9" w:themeFill="background1" w:themeFillShade="D9"/>
+            <w:vAlign w:val="center"/>
+          </w:tcPr>
+          <w:p>
+            <w:pPr>
+              <w:jc w:val="center"/>
+              <w:rPr>
+                <w:rFonts w:ascii="Kaddare" w:eastAsia="Times New Roman" w:hAnsi="Kaddare"/>
+                <w:sz w:val="48"/>
+                <w:szCs w:val="48"/>
+              </w:rPr>
+            </w:pPr>
           </w:p>
         </w:tc>
         <w:tc>
@@ -1679,25 +1691,18 @@
         <w:tc>
           <w:tcPr>
             <w:tcW w:w="1080" w:type="dxa"/>
-            <w:vAlign w:val="center"/>
-          </w:tcPr>
-          <w:p>
-            <w:pPr>
-              <w:jc w:val="center"/>
-              <w:rPr>
-                <w:rFonts w:ascii="Kaddare" w:eastAsia="Times New Roman" w:hAnsi="Kaddare"/>
-                <w:sz w:val="48"/>
-                <w:szCs w:val="48"/>
-              </w:rPr>
-            </w:pPr>
-            <w:r>
-              <w:rPr>
-                <w:rFonts w:ascii="Kaddare" w:eastAsia="Times New Roman" w:hAnsi="Kaddare"/>
-                <w:sz w:val="48"/>
-                <w:szCs w:val="48"/>
-              </w:rPr>
-              <w:t></w:t>
-            </w:r>
+            <w:shd w:val="clear" w:color="auto" w:fill="D9D9D9" w:themeFill="background1" w:themeFillShade="D9"/>
+            <w:vAlign w:val="center"/>
+          </w:tcPr>
+          <w:p>
+            <w:pPr>
+              <w:jc w:val="center"/>
+              <w:rPr>
+                <w:rFonts w:ascii="Kaddare" w:eastAsia="Times New Roman" w:hAnsi="Kaddare"/>
+                <w:sz w:val="48"/>
+                <w:szCs w:val="48"/>
+              </w:rPr>
+            </w:pPr>
           </w:p>
         </w:tc>
         <w:tc>
@@ -1796,25 +1801,18 @@
         <w:tc>
           <w:tcPr>
             <w:tcW w:w="1080" w:type="dxa"/>
-            <w:vAlign w:val="center"/>
-          </w:tcPr>
-          <w:p>
-            <w:pPr>
-              <w:jc w:val="center"/>
-              <w:rPr>
-                <w:rFonts w:ascii="Kaddare" w:eastAsia="Times New Roman" w:hAnsi="Kaddare"/>
-                <w:sz w:val="48"/>
-                <w:szCs w:val="48"/>
-              </w:rPr>
-            </w:pPr>
-            <w:r>
-              <w:rPr>
-                <w:rFonts w:ascii="Kaddare" w:eastAsia="Times New Roman" w:hAnsi="Kaddare"/>
-                <w:sz w:val="48"/>
-                <w:szCs w:val="48"/>
-              </w:rPr>
-              <w:t></w:t>
-            </w:r>
+            <w:shd w:val="clear" w:color="auto" w:fill="D9D9D9" w:themeFill="background1" w:themeFillShade="D9"/>
+            <w:vAlign w:val="center"/>
+          </w:tcPr>
+          <w:p>
+            <w:pPr>
+              <w:jc w:val="center"/>
+              <w:rPr>
+                <w:rFonts w:ascii="Kaddare" w:eastAsia="Times New Roman" w:hAnsi="Kaddare"/>
+                <w:sz w:val="48"/>
+                <w:szCs w:val="48"/>
+              </w:rPr>
+            </w:pPr>
           </w:p>
         </w:tc>
         <w:tc>
@@ -1913,25 +1911,18 @@
         <w:tc>
           <w:tcPr>
             <w:tcW w:w="1080" w:type="dxa"/>
-            <w:vAlign w:val="center"/>
-          </w:tcPr>
-          <w:p>
-            <w:pPr>
-              <w:jc w:val="center"/>
-              <w:rPr>
-                <w:rFonts w:ascii="Kaddare" w:eastAsia="Times New Roman" w:hAnsi="Kaddare"/>
-                <w:sz w:val="48"/>
-                <w:szCs w:val="48"/>
-              </w:rPr>
-            </w:pPr>
-            <w:r>
-              <w:rPr>
-                <w:rFonts w:ascii="Kaddare" w:eastAsia="Times New Roman" w:hAnsi="Kaddare"/>
-                <w:sz w:val="48"/>
-                <w:szCs w:val="48"/>
-              </w:rPr>
-              <w:t></w:t>
-            </w:r>
+            <w:shd w:val="clear" w:color="auto" w:fill="D9D9D9" w:themeFill="background1" w:themeFillShade="D9"/>
+            <w:vAlign w:val="center"/>
+          </w:tcPr>
+          <w:p>
+            <w:pPr>
+              <w:jc w:val="center"/>
+              <w:rPr>
+                <w:rFonts w:ascii="Kaddare" w:eastAsia="Times New Roman" w:hAnsi="Kaddare"/>
+                <w:sz w:val="48"/>
+                <w:szCs w:val="48"/>
+              </w:rPr>
+            </w:pPr>
           </w:p>
         </w:tc>
         <w:tc>
@@ -2030,25 +2021,18 @@
         <w:tc>
           <w:tcPr>
             <w:tcW w:w="1080" w:type="dxa"/>
-            <w:vAlign w:val="center"/>
-          </w:tcPr>
-          <w:p>
-            <w:pPr>
-              <w:jc w:val="center"/>
-              <w:rPr>
-                <w:rFonts w:ascii="Kaddare" w:eastAsia="Times New Roman" w:hAnsi="Kaddare"/>
-                <w:sz w:val="48"/>
-                <w:szCs w:val="48"/>
-              </w:rPr>
-            </w:pPr>
-            <w:r>
-              <w:rPr>
-                <w:rFonts w:ascii="Kaddare" w:eastAsia="Times New Roman" w:hAnsi="Kaddare"/>
-                <w:sz w:val="48"/>
-                <w:szCs w:val="48"/>
-              </w:rPr>
-              <w:t></w:t>
-            </w:r>
+            <w:shd w:val="clear" w:color="auto" w:fill="D9D9D9" w:themeFill="background1" w:themeFillShade="D9"/>
+            <w:vAlign w:val="center"/>
+          </w:tcPr>
+          <w:p>
+            <w:pPr>
+              <w:jc w:val="center"/>
+              <w:rPr>
+                <w:rFonts w:ascii="Kaddare" w:eastAsia="Times New Roman" w:hAnsi="Kaddare"/>
+                <w:sz w:val="48"/>
+                <w:szCs w:val="48"/>
+              </w:rPr>
+            </w:pPr>
           </w:p>
         </w:tc>
         <w:tc>

</xml_diff>